<commit_message>
Changed some parts of the content in design doc
</commit_message>
<xml_diff>
--- a/Software Design Document - Phase 2.docx
+++ b/Software Design Document - Phase 2.docx
@@ -9572,12 +9572,12 @@
           <wp:inline distB="114300" distT="114300" distL="114300" distR="114300">
             <wp:extent cx="3495360" cy="3210148"/>
             <wp:effectExtent b="0" l="0" r="0" t="0"/>
-            <wp:docPr id="13" name="image1.png"/>
+            <wp:docPr id="13" name="image8.png"/>
             <a:graphic>
               <a:graphicData uri="http://schemas.openxmlformats.org/drawingml/2006/picture">
                 <pic:pic>
                   <pic:nvPicPr>
-                    <pic:cNvPr id="0" name="image1.png"/>
+                    <pic:cNvPr id="0" name="image8.png"/>
                     <pic:cNvPicPr preferRelativeResize="0"/>
                   </pic:nvPicPr>
                   <pic:blipFill>
@@ -9753,12 +9753,12 @@
           <wp:inline distB="114300" distT="114300" distL="114300" distR="114300">
             <wp:extent cx="5486400" cy="3302000"/>
             <wp:effectExtent b="0" l="0" r="0" t="0"/>
-            <wp:docPr id="8" name="image11.png"/>
+            <wp:docPr id="8" name="image3.png"/>
             <a:graphic>
               <a:graphicData uri="http://schemas.openxmlformats.org/drawingml/2006/picture">
                 <pic:pic>
                   <pic:nvPicPr>
-                    <pic:cNvPr id="0" name="image11.png"/>
+                    <pic:cNvPr id="0" name="image3.png"/>
                     <pic:cNvPicPr preferRelativeResize="0"/>
                   </pic:nvPicPr>
                   <pic:blipFill>
@@ -9834,12 +9834,12 @@
           <wp:inline distB="114300" distT="114300" distL="114300" distR="114300">
             <wp:extent cx="4957763" cy="3550224"/>
             <wp:effectExtent b="0" l="0" r="0" t="0"/>
-            <wp:docPr id="4" name="image9.png"/>
+            <wp:docPr id="4" name="image1.png"/>
             <a:graphic>
               <a:graphicData uri="http://schemas.openxmlformats.org/drawingml/2006/picture">
                 <pic:pic>
                   <pic:nvPicPr>
-                    <pic:cNvPr id="0" name="image9.png"/>
+                    <pic:cNvPr id="0" name="image1.png"/>
                     <pic:cNvPicPr preferRelativeResize="0"/>
                   </pic:nvPicPr>
                   <pic:blipFill>
@@ -9915,12 +9915,12 @@
           <wp:inline distB="114300" distT="114300" distL="114300" distR="114300">
             <wp:extent cx="5119688" cy="3555339"/>
             <wp:effectExtent b="0" l="0" r="0" t="0"/>
-            <wp:docPr id="7" name="image4.png"/>
+            <wp:docPr id="7" name="image10.png"/>
             <a:graphic>
               <a:graphicData uri="http://schemas.openxmlformats.org/drawingml/2006/picture">
                 <pic:pic>
                   <pic:nvPicPr>
-                    <pic:cNvPr id="0" name="image4.png"/>
+                    <pic:cNvPr id="0" name="image10.png"/>
                     <pic:cNvPicPr preferRelativeResize="0"/>
                   </pic:nvPicPr>
                   <pic:blipFill>
@@ -10018,12 +10018,12 @@
           <wp:inline distB="114300" distT="114300" distL="114300" distR="114300">
             <wp:extent cx="5486400" cy="3124200"/>
             <wp:effectExtent b="0" l="0" r="0" t="0"/>
-            <wp:docPr descr="PlantUML Diagram" id="6" name="image3.png"/>
+            <wp:docPr descr="PlantUML Diagram" id="6" name="image7.png"/>
             <a:graphic>
               <a:graphicData uri="http://schemas.openxmlformats.org/drawingml/2006/picture">
                 <pic:pic>
                   <pic:nvPicPr>
-                    <pic:cNvPr descr="PlantUML Diagram" id="0" name="image3.png"/>
+                    <pic:cNvPr descr="PlantUML Diagram" id="0" name="image7.png"/>
                     <pic:cNvPicPr preferRelativeResize="0"/>
                   </pic:nvPicPr>
                   <pic:blipFill>
@@ -10123,12 +10123,12 @@
           <wp:inline distB="114300" distT="114300" distL="114300" distR="114300">
             <wp:extent cx="5803106" cy="5696538"/>
             <wp:effectExtent b="0" l="0" r="0" t="0"/>
-            <wp:docPr id="1" name="image6.png"/>
+            <wp:docPr id="1" name="image12.png"/>
             <a:graphic>
               <a:graphicData uri="http://schemas.openxmlformats.org/drawingml/2006/picture">
                 <pic:pic>
                   <pic:nvPicPr>
-                    <pic:cNvPr id="0" name="image6.png"/>
+                    <pic:cNvPr id="0" name="image12.png"/>
                     <pic:cNvPicPr preferRelativeResize="0"/>
                   </pic:nvPicPr>
                   <pic:blipFill>
@@ -10370,12 +10370,12 @@
           <wp:inline distB="114300" distT="114300" distL="114300" distR="114300">
             <wp:extent cx="5486400" cy="6121400"/>
             <wp:effectExtent b="0" l="0" r="0" t="0"/>
-            <wp:docPr id="11" name="image10.png"/>
+            <wp:docPr id="11" name="image9.png"/>
             <a:graphic>
               <a:graphicData uri="http://schemas.openxmlformats.org/drawingml/2006/picture">
                 <pic:pic>
                   <pic:nvPicPr>
-                    <pic:cNvPr id="0" name="image10.png"/>
+                    <pic:cNvPr id="0" name="image9.png"/>
                     <pic:cNvPicPr preferRelativeResize="0"/>
                   </pic:nvPicPr>
                   <pic:blipFill>
@@ -10441,12 +10441,12 @@
           <wp:inline distB="114300" distT="114300" distL="114300" distR="114300">
             <wp:extent cx="5486400" cy="4889500"/>
             <wp:effectExtent b="0" l="0" r="0" t="0"/>
-            <wp:docPr id="15" name="image12.png"/>
+            <wp:docPr id="15" name="image4.png"/>
             <a:graphic>
               <a:graphicData uri="http://schemas.openxmlformats.org/drawingml/2006/picture">
                 <pic:pic>
                   <pic:nvPicPr>
-                    <pic:cNvPr id="0" name="image12.png"/>
+                    <pic:cNvPr id="0" name="image4.png"/>
                     <pic:cNvPicPr preferRelativeResize="0"/>
                   </pic:nvPicPr>
                   <pic:blipFill>
@@ -10512,12 +10512,12 @@
           <wp:inline distB="114300" distT="114300" distL="114300" distR="114300">
             <wp:extent cx="5486400" cy="4927600"/>
             <wp:effectExtent b="0" l="0" r="0" t="0"/>
-            <wp:docPr id="5" name="image5.png"/>
+            <wp:docPr id="5" name="image13.png"/>
             <a:graphic>
               <a:graphicData uri="http://schemas.openxmlformats.org/drawingml/2006/picture">
                 <pic:pic>
                   <pic:nvPicPr>
-                    <pic:cNvPr id="0" name="image5.png"/>
+                    <pic:cNvPr id="0" name="image13.png"/>
                     <pic:cNvPicPr preferRelativeResize="0"/>
                   </pic:nvPicPr>
                   <pic:blipFill>
@@ -10583,12 +10583,12 @@
           <wp:inline distB="114300" distT="114300" distL="114300" distR="114300">
             <wp:extent cx="5486400" cy="4762500"/>
             <wp:effectExtent b="0" l="0" r="0" t="0"/>
-            <wp:docPr id="10" name="image8.png"/>
+            <wp:docPr id="10" name="image5.png"/>
             <a:graphic>
               <a:graphicData uri="http://schemas.openxmlformats.org/drawingml/2006/picture">
                 <pic:pic>
                   <pic:nvPicPr>
-                    <pic:cNvPr id="0" name="image8.png"/>
+                    <pic:cNvPr id="0" name="image5.png"/>
                     <pic:cNvPicPr preferRelativeResize="0"/>
                   </pic:nvPicPr>
                   <pic:blipFill>
@@ -10654,12 +10654,12 @@
           <wp:inline distB="114300" distT="114300" distL="114300" distR="114300">
             <wp:extent cx="5486400" cy="4521200"/>
             <wp:effectExtent b="0" l="0" r="0" t="0"/>
-            <wp:docPr id="2" name="image13.png"/>
+            <wp:docPr id="2" name="image6.png"/>
             <a:graphic>
               <a:graphicData uri="http://schemas.openxmlformats.org/drawingml/2006/picture">
                 <pic:pic>
                   <pic:nvPicPr>
-                    <pic:cNvPr id="0" name="image13.png"/>
+                    <pic:cNvPr id="0" name="image6.png"/>
                     <pic:cNvPicPr preferRelativeResize="0"/>
                   </pic:nvPicPr>
                   <pic:blipFill>
@@ -10728,12 +10728,12 @@
           <wp:inline distB="114300" distT="114300" distL="114300" distR="114300">
             <wp:extent cx="5486400" cy="4991100"/>
             <wp:effectExtent b="0" l="0" r="0" t="0"/>
-            <wp:docPr id="14" name="image7.png"/>
+            <wp:docPr id="14" name="image11.png"/>
             <a:graphic>
               <a:graphicData uri="http://schemas.openxmlformats.org/drawingml/2006/picture">
                 <pic:pic>
                   <pic:nvPicPr>
-                    <pic:cNvPr id="0" name="image7.png"/>
+                    <pic:cNvPr id="0" name="image11.png"/>
                     <pic:cNvPicPr preferRelativeResize="0"/>
                   </pic:nvPicPr>
                   <pic:blipFill>
@@ -11758,7 +11758,7 @@
           <w:b w:val="0"/>
           <w:rtl w:val="0"/>
         </w:rPr>
-        <w:t xml:space="preserve">printTicket(vehicle: Vehicle): Ticket – Prints a new ticket for the entering vehicle.</w:t>
+        <w:t xml:space="preserve">printTicket(Vehicle vehicle): Ticket – Prints a new ticket for the entering vehicle.</w:t>
       </w:r>
     </w:p>
     <w:p>
@@ -11879,7 +11879,7 @@
           <w:ilvl w:val="0"/>
           <w:numId w:val="25"/>
         </w:numPr>
-        <w:spacing w:after="0" w:afterAutospacing="0" w:line="240" w:lineRule="auto"/>
+        <w:spacing w:line="240" w:lineRule="auto"/>
         <w:ind w:left="720" w:hanging="360"/>
         <w:rPr>
           <w:b w:val="0"/>
@@ -11891,28 +11891,7 @@
           <w:b w:val="0"/>
           <w:rtl w:val="0"/>
         </w:rPr>
-        <w:t xml:space="preserve">scanTicket(): boolean – Scans the customer's ticket to validate.</w:t>
-      </w:r>
-    </w:p>
-    <w:p>
-      <w:pPr>
-        <w:numPr>
-          <w:ilvl w:val="0"/>
-          <w:numId w:val="25"/>
-        </w:numPr>
-        <w:spacing w:before="0" w:beforeAutospacing="0" w:line="240" w:lineRule="auto"/>
-        <w:ind w:left="720" w:hanging="360"/>
-        <w:rPr>
-          <w:b w:val="0"/>
-          <w:color w:val="000000"/>
-        </w:rPr>
-      </w:pPr>
-      <w:r>
-        <w:rPr>
-          <w:b w:val="0"/>
-          <w:rtl w:val="0"/>
-        </w:rPr>
-        <w:t xml:space="preserve">processPayment(ticket: Ticket): Payment – Processes payment before exit.</w:t>
+        <w:t xml:space="preserve">scanTicket(Ticket ticket): boolean – Scans the customer's ticket to validate.</w:t>
       </w:r>
     </w:p>
     <w:p>
@@ -12058,7 +12037,7 @@
           <w:ilvl w:val="0"/>
           <w:numId w:val="4"/>
         </w:numPr>
-        <w:spacing w:after="0" w:afterAutospacing="0" w:before="0" w:beforeAutospacing="0" w:line="240" w:lineRule="auto"/>
+        <w:spacing w:before="0" w:beforeAutospacing="0" w:line="240" w:lineRule="auto"/>
         <w:ind w:left="720" w:hanging="360"/>
         <w:rPr>
           <w:b w:val="0"/>
@@ -12070,28 +12049,7 @@
           <w:b w:val="0"/>
           <w:rtl w:val="0"/>
         </w:rPr>
-        <w:t xml:space="preserve">parkingSpace: ParkingSpace – Space assigned to the ticket.</w:t>
-      </w:r>
-    </w:p>
-    <w:p>
-      <w:pPr>
-        <w:numPr>
-          <w:ilvl w:val="0"/>
-          <w:numId w:val="4"/>
-        </w:numPr>
-        <w:spacing w:before="0" w:beforeAutospacing="0" w:line="240" w:lineRule="auto"/>
-        <w:ind w:left="720" w:hanging="360"/>
-        <w:rPr>
-          <w:b w:val="0"/>
-          <w:u w:val="none"/>
-        </w:rPr>
-      </w:pPr>
-      <w:r>
-        <w:rPr>
-          <w:b w:val="0"/>
-          <w:rtl w:val="0"/>
-        </w:rPr>
-        <w:t xml:space="preserve">parkingTicketStatus: String – Status ("Active", "Paid", "Lost").</w:t>
+        <w:t xml:space="preserve">parkingTicketStatus: String – Status ("Active", "Paid", "Lost"). - (ENUM)</w:t>
       </w:r>
     </w:p>
     <w:p>
@@ -12348,7 +12306,7 @@
           <w:b w:val="0"/>
           <w:rtl w:val="0"/>
         </w:rPr>
-        <w:t xml:space="preserve">processPayment(): void – Marks the payment as completed.</w:t>
+        <w:t xml:space="preserve">processPayment(ticket: Ticket): Payment – Processes payment before exit.</w:t>
       </w:r>
     </w:p>
     <w:p>

</xml_diff>

<commit_message>
Updated testing and design documents, reuploading rest before final submission.
</commit_message>
<xml_diff>
--- a/Software Design Document - Phase 2.docx
+++ b/Software Design Document - Phase 2.docx
@@ -39,7 +39,7 @@
           <w:pgNumType w:start="1"/>
         </w:sectPr>
       </w:pPr>
-      <w:bookmarkStart w:colFirst="0" w:colLast="0" w:name="_yyta3vkptgk8" w:id="0"/>
+      <w:bookmarkStart w:colFirst="0" w:colLast="0" w:name="_z559psdpm5jt" w:id="0"/>
       <w:bookmarkEnd w:id="0"/>
       <w:r>
         <w:rPr>
@@ -9411,12 +9411,12 @@
           <wp:inline distB="114300" distT="114300" distL="114300" distR="114300">
             <wp:extent cx="3495360" cy="3210148"/>
             <wp:effectExtent b="0" l="0" r="0" t="0"/>
-            <wp:docPr id="11" name="image5.png"/>
+            <wp:docPr id="8" name="image2.png"/>
             <a:graphic>
               <a:graphicData uri="http://schemas.openxmlformats.org/drawingml/2006/picture">
                 <pic:pic>
                   <pic:nvPicPr>
-                    <pic:cNvPr id="0" name="image5.png"/>
+                    <pic:cNvPr id="0" name="image2.png"/>
                     <pic:cNvPicPr preferRelativeResize="0"/>
                   </pic:nvPicPr>
                   <pic:blipFill>
@@ -9496,12 +9496,12 @@
           <wp:inline distB="114300" distT="114300" distL="114300" distR="114300">
             <wp:extent cx="2336006" cy="2957513"/>
             <wp:effectExtent b="0" l="0" r="0" t="0"/>
-            <wp:docPr id="2" name="image3.png"/>
+            <wp:docPr id="1" name="image4.png"/>
             <a:graphic>
               <a:graphicData uri="http://schemas.openxmlformats.org/drawingml/2006/picture">
                 <pic:pic>
                   <pic:nvPicPr>
-                    <pic:cNvPr id="0" name="image3.png"/>
+                    <pic:cNvPr id="0" name="image4.png"/>
                     <pic:cNvPicPr preferRelativeResize="0"/>
                   </pic:nvPicPr>
                   <pic:blipFill>
@@ -9592,12 +9592,12 @@
           <wp:inline distB="114300" distT="114300" distL="114300" distR="114300">
             <wp:extent cx="5486400" cy="3302000"/>
             <wp:effectExtent b="0" l="0" r="0" t="0"/>
-            <wp:docPr id="13" name="image6.png"/>
+            <wp:docPr id="12" name="image1.png"/>
             <a:graphic>
               <a:graphicData uri="http://schemas.openxmlformats.org/drawingml/2006/picture">
                 <pic:pic>
                   <pic:nvPicPr>
-                    <pic:cNvPr id="0" name="image6.png"/>
+                    <pic:cNvPr id="0" name="image1.png"/>
                     <pic:cNvPicPr preferRelativeResize="0"/>
                   </pic:nvPicPr>
                   <pic:blipFill>
@@ -9673,12 +9673,12 @@
           <wp:inline distB="114300" distT="114300" distL="114300" distR="114300">
             <wp:extent cx="4957763" cy="3550224"/>
             <wp:effectExtent b="0" l="0" r="0" t="0"/>
-            <wp:docPr id="6" name="image4.png"/>
+            <wp:docPr id="13" name="image3.png"/>
             <a:graphic>
               <a:graphicData uri="http://schemas.openxmlformats.org/drawingml/2006/picture">
                 <pic:pic>
                   <pic:nvPicPr>
-                    <pic:cNvPr id="0" name="image4.png"/>
+                    <pic:cNvPr id="0" name="image3.png"/>
                     <pic:cNvPicPr preferRelativeResize="0"/>
                   </pic:nvPicPr>
                   <pic:blipFill>
@@ -9754,12 +9754,12 @@
           <wp:inline distB="114300" distT="114300" distL="114300" distR="114300">
             <wp:extent cx="5119688" cy="3555339"/>
             <wp:effectExtent b="0" l="0" r="0" t="0"/>
-            <wp:docPr id="9" name="image10.png"/>
+            <wp:docPr id="3" name="image13.png"/>
             <a:graphic>
               <a:graphicData uri="http://schemas.openxmlformats.org/drawingml/2006/picture">
                 <pic:pic>
                   <pic:nvPicPr>
-                    <pic:cNvPr id="0" name="image10.png"/>
+                    <pic:cNvPr id="0" name="image13.png"/>
                     <pic:cNvPicPr preferRelativeResize="0"/>
                   </pic:nvPicPr>
                   <pic:blipFill>
@@ -9856,7 +9856,7 @@
           <wp:inline distB="114300" distT="114300" distL="114300" distR="114300">
             <wp:extent cx="5486400" cy="3124200"/>
             <wp:effectExtent b="0" l="0" r="0" t="0"/>
-            <wp:docPr descr="PlantUML Diagram" id="12" name="image12.png"/>
+            <wp:docPr descr="PlantUML Diagram" id="5" name="image12.png"/>
             <a:graphic>
               <a:graphicData uri="http://schemas.openxmlformats.org/drawingml/2006/picture">
                 <pic:pic>
@@ -9953,20 +9953,21 @@
     </w:p>
     <w:p>
       <w:pPr>
+        <w:ind w:left="0" w:firstLine="0"/>
         <w:rPr/>
       </w:pPr>
       <w:r>
         <w:rPr/>
         <w:drawing>
           <wp:inline distB="114300" distT="114300" distL="114300" distR="114300">
-            <wp:extent cx="5803106" cy="5696538"/>
+            <wp:extent cx="5486400" cy="2552700"/>
             <wp:effectExtent b="0" l="0" r="0" t="0"/>
-            <wp:docPr id="3" name="image13.png"/>
+            <wp:docPr id="6" name="image9.png"/>
             <a:graphic>
               <a:graphicData uri="http://schemas.openxmlformats.org/drawingml/2006/picture">
                 <pic:pic>
                   <pic:nvPicPr>
-                    <pic:cNvPr id="0" name="image13.png"/>
+                    <pic:cNvPr id="0" name="image9.png"/>
                     <pic:cNvPicPr preferRelativeResize="0"/>
                   </pic:nvPicPr>
                   <pic:blipFill>
@@ -9979,7 +9980,7 @@
                   <pic:spPr>
                     <a:xfrm>
                       <a:off x="0" y="0"/>
-                      <a:ext cx="5803106" cy="5696538"/>
+                      <a:ext cx="5486400" cy="2552700"/>
                     </a:xfrm>
                     <a:prstGeom prst="rect"/>
                     <a:ln/>
@@ -9998,58 +9999,27 @@
     </w:p>
     <w:p>
       <w:pPr>
-        <w:spacing w:after="0" w:before="0" w:line="240" w:lineRule="auto"/>
         <w:ind w:left="0" w:firstLine="0"/>
-        <w:rPr>
-          <w:b w:val="0"/>
-          <w:sz w:val="20"/>
-          <w:szCs w:val="20"/>
-        </w:rPr>
-      </w:pPr>
-      <w:r>
-        <w:rPr>
-          <w:rtl w:val="0"/>
-        </w:rPr>
-      </w:r>
-    </w:p>
-    <w:p>
-      <w:pPr>
-        <w:pStyle w:val="Heading1"/>
-        <w:spacing w:before="480" w:line="240" w:lineRule="auto"/>
+        <w:rPr/>
+      </w:pPr>
+      <w:r>
+        <w:rPr>
+          <w:rtl w:val="0"/>
+        </w:rPr>
+      </w:r>
+    </w:p>
+    <w:p>
+      <w:pPr>
         <w:ind w:left="0" w:firstLine="0"/>
-        <w:jc w:val="center"/>
         <w:rPr/>
       </w:pPr>
-      <w:bookmarkStart w:colFirst="0" w:colLast="0" w:name="_xbho7s906lrv" w:id="33"/>
-      <w:bookmarkEnd w:id="33"/>
-      <w:r>
-        <w:rPr>
-          <w:rtl w:val="0"/>
-        </w:rPr>
-        <w:t xml:space="preserve">Sequence Diagrams</w:t>
-      </w:r>
-    </w:p>
-    <w:p>
-      <w:pPr>
-        <w:spacing w:after="0" w:before="0" w:lineRule="auto"/>
-        <w:ind w:left="0" w:firstLine="0"/>
-        <w:rPr>
-          <w:b w:val="0"/>
-          <w:sz w:val="22"/>
-          <w:szCs w:val="22"/>
-        </w:rPr>
-      </w:pPr>
-      <w:r>
-        <w:rPr>
-          <w:b w:val="0"/>
-          <w:sz w:val="22"/>
-          <w:szCs w:val="22"/>
-        </w:rPr>
+      <w:r>
+        <w:rPr/>
         <w:drawing>
           <wp:inline distB="114300" distT="114300" distL="114300" distR="114300">
-            <wp:extent cx="5486400" cy="5816600"/>
+            <wp:extent cx="4405313" cy="3632853"/>
             <wp:effectExtent b="0" l="0" r="0" t="0"/>
-            <wp:docPr id="5" name="image14.png"/>
+            <wp:docPr id="9" name="image14.png"/>
             <a:graphic>
               <a:graphicData uri="http://schemas.openxmlformats.org/drawingml/2006/picture">
                 <pic:pic>
@@ -10059,6 +10029,152 @@
                   </pic:nvPicPr>
                   <pic:blipFill>
                     <a:blip r:embed="rId17"/>
+                    <a:srcRect b="0" l="0" r="0" t="0"/>
+                    <a:stretch>
+                      <a:fillRect/>
+                    </a:stretch>
+                  </pic:blipFill>
+                  <pic:spPr>
+                    <a:xfrm>
+                      <a:off x="0" y="0"/>
+                      <a:ext cx="4405313" cy="3632853"/>
+                    </a:xfrm>
+                    <a:prstGeom prst="rect"/>
+                    <a:ln/>
+                  </pic:spPr>
+                </pic:pic>
+              </a:graphicData>
+            </a:graphic>
+          </wp:inline>
+        </w:drawing>
+      </w:r>
+      <w:r>
+        <w:rPr>
+          <w:rtl w:val="0"/>
+        </w:rPr>
+      </w:r>
+    </w:p>
+    <w:p>
+      <w:pPr>
+        <w:ind w:left="0" w:firstLine="0"/>
+        <w:rPr/>
+      </w:pPr>
+      <w:r>
+        <w:rPr/>
+        <w:drawing>
+          <wp:inline distB="114300" distT="114300" distL="114300" distR="114300">
+            <wp:extent cx="5486400" cy="1663700"/>
+            <wp:effectExtent b="0" l="0" r="0" t="0"/>
+            <wp:docPr id="10" name="image10.png"/>
+            <a:graphic>
+              <a:graphicData uri="http://schemas.openxmlformats.org/drawingml/2006/picture">
+                <pic:pic>
+                  <pic:nvPicPr>
+                    <pic:cNvPr id="0" name="image10.png"/>
+                    <pic:cNvPicPr preferRelativeResize="0"/>
+                  </pic:nvPicPr>
+                  <pic:blipFill>
+                    <a:blip r:embed="rId18"/>
+                    <a:srcRect b="0" l="0" r="0" t="0"/>
+                    <a:stretch>
+                      <a:fillRect/>
+                    </a:stretch>
+                  </pic:blipFill>
+                  <pic:spPr>
+                    <a:xfrm>
+                      <a:off x="0" y="0"/>
+                      <a:ext cx="5486400" cy="1663700"/>
+                    </a:xfrm>
+                    <a:prstGeom prst="rect"/>
+                    <a:ln/>
+                  </pic:spPr>
+                </pic:pic>
+              </a:graphicData>
+            </a:graphic>
+          </wp:inline>
+        </w:drawing>
+      </w:r>
+      <w:r>
+        <w:rPr>
+          <w:rtl w:val="0"/>
+        </w:rPr>
+      </w:r>
+    </w:p>
+    <w:p>
+      <w:pPr>
+        <w:ind w:left="0" w:firstLine="0"/>
+        <w:rPr/>
+      </w:pPr>
+      <w:r>
+        <w:rPr>
+          <w:rtl w:val="0"/>
+        </w:rPr>
+        <w:t xml:space="preserve">Class diagram is split into three so that it is legible to view.</w:t>
+      </w:r>
+    </w:p>
+    <w:p>
+      <w:pPr>
+        <w:spacing w:after="0" w:before="0" w:line="240" w:lineRule="auto"/>
+        <w:ind w:left="0" w:firstLine="0"/>
+        <w:rPr>
+          <w:b w:val="0"/>
+          <w:sz w:val="20"/>
+          <w:szCs w:val="20"/>
+        </w:rPr>
+      </w:pPr>
+      <w:r>
+        <w:rPr>
+          <w:rtl w:val="0"/>
+        </w:rPr>
+      </w:r>
+    </w:p>
+    <w:p>
+      <w:pPr>
+        <w:pStyle w:val="Heading1"/>
+        <w:spacing w:before="480" w:line="240" w:lineRule="auto"/>
+        <w:ind w:left="0" w:firstLine="0"/>
+        <w:jc w:val="center"/>
+        <w:rPr/>
+      </w:pPr>
+      <w:bookmarkStart w:colFirst="0" w:colLast="0" w:name="_xbho7s906lrv" w:id="33"/>
+      <w:bookmarkEnd w:id="33"/>
+      <w:r>
+        <w:rPr>
+          <w:rtl w:val="0"/>
+        </w:rPr>
+        <w:t xml:space="preserve">Sequence Diagrams</w:t>
+      </w:r>
+    </w:p>
+    <w:p>
+      <w:pPr>
+        <w:spacing w:after="0" w:before="0" w:lineRule="auto"/>
+        <w:ind w:left="0" w:firstLine="0"/>
+        <w:rPr>
+          <w:b w:val="0"/>
+          <w:sz w:val="22"/>
+          <w:szCs w:val="22"/>
+        </w:rPr>
+      </w:pPr>
+      <w:r>
+        <w:rPr>
+          <w:b w:val="0"/>
+          <w:sz w:val="22"/>
+          <w:szCs w:val="22"/>
+        </w:rPr>
+        <w:drawing>
+          <wp:inline distB="114300" distT="114300" distL="114300" distR="114300">
+            <wp:extent cx="5486400" cy="5816600"/>
+            <wp:effectExtent b="0" l="0" r="0" t="0"/>
+            <wp:docPr id="16" name="image16.png"/>
+            <a:graphic>
+              <a:graphicData uri="http://schemas.openxmlformats.org/drawingml/2006/picture">
+                <pic:pic>
+                  <pic:nvPicPr>
+                    <pic:cNvPr id="0" name="image16.png"/>
+                    <pic:cNvPicPr preferRelativeResize="0"/>
+                  </pic:nvPicPr>
+                  <pic:blipFill>
+                    <a:blip r:embed="rId19"/>
                     <a:srcRect b="0" l="0" r="0" t="0"/>
                     <a:stretch>
                       <a:fillRect/>
@@ -10126,16 +10242,16 @@
           <wp:inline distB="114300" distT="114300" distL="114300" distR="114300">
             <wp:extent cx="5486400" cy="4927600"/>
             <wp:effectExtent b="0" l="0" r="0" t="0"/>
-            <wp:docPr id="7" name="image15.png"/>
+            <wp:docPr id="15" name="image17.png"/>
             <a:graphic>
               <a:graphicData uri="http://schemas.openxmlformats.org/drawingml/2006/picture">
                 <pic:pic>
                   <pic:nvPicPr>
-                    <pic:cNvPr id="0" name="image15.png"/>
+                    <pic:cNvPr id="0" name="image17.png"/>
                     <pic:cNvPicPr preferRelativeResize="0"/>
                   </pic:nvPicPr>
                   <pic:blipFill>
-                    <a:blip r:embed="rId18"/>
+                    <a:blip r:embed="rId20"/>
                     <a:srcRect b="0" l="0" r="0" t="0"/>
                     <a:stretch>
                       <a:fillRect/>
@@ -10204,156 +10320,14 @@
         </w:rPr>
         <w:drawing>
           <wp:inline distB="114300" distT="114300" distL="114300" distR="114300">
-            <wp:extent cx="5486400" cy="6121400"/>
+            <wp:extent cx="5486400" cy="3416300"/>
             <wp:effectExtent b="0" l="0" r="0" t="0"/>
-            <wp:docPr id="8" name="image11.png"/>
+            <wp:docPr id="11" name="image5.png"/>
             <a:graphic>
               <a:graphicData uri="http://schemas.openxmlformats.org/drawingml/2006/picture">
                 <pic:pic>
                   <pic:nvPicPr>
-                    <pic:cNvPr id="0" name="image11.png"/>
-                    <pic:cNvPicPr preferRelativeResize="0"/>
-                  </pic:nvPicPr>
-                  <pic:blipFill>
-                    <a:blip r:embed="rId19"/>
-                    <a:srcRect b="0" l="0" r="0" t="0"/>
-                    <a:stretch>
-                      <a:fillRect/>
-                    </a:stretch>
-                  </pic:blipFill>
-                  <pic:spPr>
-                    <a:xfrm>
-                      <a:off x="0" y="0"/>
-                      <a:ext cx="5486400" cy="6121400"/>
-                    </a:xfrm>
-                    <a:prstGeom prst="rect"/>
-                    <a:ln/>
-                  </pic:spPr>
-                </pic:pic>
-              </a:graphicData>
-            </a:graphic>
-          </wp:inline>
-        </w:drawing>
-      </w:r>
-      <w:r>
-        <w:rPr>
-          <w:rtl w:val="0"/>
-        </w:rPr>
-      </w:r>
-    </w:p>
-    <w:p>
-      <w:pPr>
-        <w:pStyle w:val="Heading3"/>
-        <w:spacing w:after="0" w:before="0" w:lineRule="auto"/>
-        <w:ind w:left="0" w:firstLine="0"/>
-        <w:rPr>
-          <w:b w:val="1"/>
-          <w:color w:val="000000"/>
-          <w:sz w:val="24"/>
-          <w:szCs w:val="24"/>
-        </w:rPr>
-      </w:pPr>
-      <w:bookmarkStart w:colFirst="0" w:colLast="0" w:name="_ndm7fnsj8su5" w:id="36"/>
-      <w:bookmarkEnd w:id="36"/>
-      <w:r>
-        <w:rPr>
-          <w:b w:val="1"/>
-          <w:color w:val="000000"/>
-          <w:sz w:val="24"/>
-          <w:szCs w:val="24"/>
-          <w:rtl w:val="0"/>
-        </w:rPr>
-        <w:t xml:space="preserve">Sequence Diagram for Use Case 2: Ticket Handling</w:t>
-      </w:r>
-    </w:p>
-    <w:p>
-      <w:pPr>
-        <w:ind w:left="0" w:firstLine="0"/>
-        <w:rPr/>
-      </w:pPr>
-      <w:r>
-        <w:rPr/>
-        <w:drawing>
-          <wp:inline distB="114300" distT="114300" distL="114300" distR="114300">
-            <wp:extent cx="5486400" cy="4889500"/>
-            <wp:effectExtent b="0" l="0" r="0" t="0"/>
-            <wp:docPr id="14" name="image8.png"/>
-            <a:graphic>
-              <a:graphicData uri="http://schemas.openxmlformats.org/drawingml/2006/picture">
-                <pic:pic>
-                  <pic:nvPicPr>
-                    <pic:cNvPr id="0" name="image8.png"/>
-                    <pic:cNvPicPr preferRelativeResize="0"/>
-                  </pic:nvPicPr>
-                  <pic:blipFill>
-                    <a:blip r:embed="rId20"/>
-                    <a:srcRect b="0" l="0" r="0" t="0"/>
-                    <a:stretch>
-                      <a:fillRect/>
-                    </a:stretch>
-                  </pic:blipFill>
-                  <pic:spPr>
-                    <a:xfrm>
-                      <a:off x="0" y="0"/>
-                      <a:ext cx="5486400" cy="4889500"/>
-                    </a:xfrm>
-                    <a:prstGeom prst="rect"/>
-                    <a:ln/>
-                  </pic:spPr>
-                </pic:pic>
-              </a:graphicData>
-            </a:graphic>
-          </wp:inline>
-        </w:drawing>
-      </w:r>
-      <w:r>
-        <w:rPr>
-          <w:rtl w:val="0"/>
-        </w:rPr>
-      </w:r>
-    </w:p>
-    <w:p>
-      <w:pPr>
-        <w:pStyle w:val="Heading3"/>
-        <w:spacing w:after="0" w:before="0" w:lineRule="auto"/>
-        <w:ind w:left="0" w:firstLine="0"/>
-        <w:rPr>
-          <w:b w:val="1"/>
-          <w:color w:val="000000"/>
-          <w:sz w:val="24"/>
-          <w:szCs w:val="24"/>
-        </w:rPr>
-      </w:pPr>
-      <w:bookmarkStart w:colFirst="0" w:colLast="0" w:name="_6jj6ytnmj7r7" w:id="37"/>
-      <w:bookmarkEnd w:id="37"/>
-      <w:r>
-        <w:rPr>
-          <w:b w:val="1"/>
-          <w:color w:val="000000"/>
-          <w:sz w:val="24"/>
-          <w:szCs w:val="24"/>
-          <w:rtl w:val="0"/>
-        </w:rPr>
-        <w:t xml:space="preserve">Sequence Diagram for Use Case 3: Handling Parking Data</w:t>
-      </w:r>
-    </w:p>
-    <w:p>
-      <w:pPr>
-        <w:ind w:left="0" w:firstLine="0"/>
-        <w:rPr/>
-      </w:pPr>
-      <w:r>
-        <w:rPr/>
-        <w:drawing>
-          <wp:inline distB="114300" distT="114300" distL="114300" distR="114300">
-            <wp:extent cx="5486400" cy="4927600"/>
-            <wp:effectExtent b="0" l="0" r="0" t="0"/>
-            <wp:docPr id="15" name="image7.png"/>
-            <a:graphic>
-              <a:graphicData uri="http://schemas.openxmlformats.org/drawingml/2006/picture">
-                <pic:pic>
-                  <pic:nvPicPr>
-                    <pic:cNvPr id="0" name="image7.png"/>
+                    <pic:cNvPr id="0" name="image5.png"/>
                     <pic:cNvPicPr preferRelativeResize="0"/>
                   </pic:nvPicPr>
                   <pic:blipFill>
@@ -10366,7 +10340,7 @@
                   <pic:spPr>
                     <a:xfrm>
                       <a:off x="0" y="0"/>
-                      <a:ext cx="5486400" cy="4927600"/>
+                      <a:ext cx="5486400" cy="3416300"/>
                     </a:xfrm>
                     <a:prstGeom prst="rect"/>
                     <a:ln/>
@@ -10395,8 +10369,8 @@
           <w:szCs w:val="24"/>
         </w:rPr>
       </w:pPr>
-      <w:bookmarkStart w:colFirst="0" w:colLast="0" w:name="_g8vqhob4fxw4" w:id="38"/>
-      <w:bookmarkEnd w:id="38"/>
+      <w:bookmarkStart w:colFirst="0" w:colLast="0" w:name="_ndm7fnsj8su5" w:id="36"/>
+      <w:bookmarkEnd w:id="36"/>
       <w:r>
         <w:rPr>
           <w:b w:val="1"/>
@@ -10405,7 +10379,7 @@
           <w:szCs w:val="24"/>
           <w:rtl w:val="0"/>
         </w:rPr>
-        <w:t xml:space="preserve">Sequence Diagram for Use Case 4: Payment Processing</w:t>
+        <w:t xml:space="preserve">Sequence Diagram for Use Case 2: Ticket Handling</w:t>
       </w:r>
     </w:p>
     <w:p>
@@ -10417,14 +10391,14 @@
         <w:rPr/>
         <w:drawing>
           <wp:inline distB="114300" distT="114300" distL="114300" distR="114300">
-            <wp:extent cx="5486400" cy="4762500"/>
+            <wp:extent cx="5486400" cy="3009900"/>
             <wp:effectExtent b="0" l="0" r="0" t="0"/>
-            <wp:docPr id="10" name="image1.png"/>
+            <wp:docPr id="4" name="image6.png"/>
             <a:graphic>
               <a:graphicData uri="http://schemas.openxmlformats.org/drawingml/2006/picture">
                 <pic:pic>
                   <pic:nvPicPr>
-                    <pic:cNvPr id="0" name="image1.png"/>
+                    <pic:cNvPr id="0" name="image6.png"/>
                     <pic:cNvPicPr preferRelativeResize="0"/>
                   </pic:nvPicPr>
                   <pic:blipFill>
@@ -10437,7 +10411,7 @@
                   <pic:spPr>
                     <a:xfrm>
                       <a:off x="0" y="0"/>
-                      <a:ext cx="5486400" cy="4762500"/>
+                      <a:ext cx="5486400" cy="3009900"/>
                     </a:xfrm>
                     <a:prstGeom prst="rect"/>
                     <a:ln/>
@@ -10466,8 +10440,8 @@
           <w:szCs w:val="24"/>
         </w:rPr>
       </w:pPr>
-      <w:bookmarkStart w:colFirst="0" w:colLast="0" w:name="_57i8ulgzpvei" w:id="39"/>
-      <w:bookmarkEnd w:id="39"/>
+      <w:bookmarkStart w:colFirst="0" w:colLast="0" w:name="_6jj6ytnmj7r7" w:id="37"/>
+      <w:bookmarkEnd w:id="37"/>
       <w:r>
         <w:rPr>
           <w:b w:val="1"/>
@@ -10476,7 +10450,7 @@
           <w:szCs w:val="24"/>
           <w:rtl w:val="0"/>
         </w:rPr>
-        <w:t xml:space="preserve">Sequence Diagram for Use Case 5: Automatic vs. Manual Payment Handling</w:t>
+        <w:t xml:space="preserve">Sequence Diagram for Use Case 3: Handling Parking Data</w:t>
       </w:r>
     </w:p>
     <w:p>
@@ -10488,14 +10462,14 @@
         <w:rPr/>
         <w:drawing>
           <wp:inline distB="114300" distT="114300" distL="114300" distR="114300">
-            <wp:extent cx="5486400" cy="4521200"/>
+            <wp:extent cx="5486400" cy="2743200"/>
             <wp:effectExtent b="0" l="0" r="0" t="0"/>
-            <wp:docPr id="4" name="image9.png"/>
+            <wp:docPr id="17" name="image8.png"/>
             <a:graphic>
               <a:graphicData uri="http://schemas.openxmlformats.org/drawingml/2006/picture">
                 <pic:pic>
                   <pic:nvPicPr>
-                    <pic:cNvPr id="0" name="image9.png"/>
+                    <pic:cNvPr id="0" name="image8.png"/>
                     <pic:cNvPicPr preferRelativeResize="0"/>
                   </pic:nvPicPr>
                   <pic:blipFill>
@@ -10508,7 +10482,7 @@
                   <pic:spPr>
                     <a:xfrm>
                       <a:off x="0" y="0"/>
-                      <a:ext cx="5486400" cy="4521200"/>
+                      <a:ext cx="5486400" cy="2743200"/>
                     </a:xfrm>
                     <a:prstGeom prst="rect"/>
                     <a:ln/>
@@ -10537,8 +10511,8 @@
           <w:szCs w:val="24"/>
         </w:rPr>
       </w:pPr>
-      <w:bookmarkStart w:colFirst="0" w:colLast="0" w:name="_8xxrccay5tw" w:id="40"/>
-      <w:bookmarkEnd w:id="40"/>
+      <w:bookmarkStart w:colFirst="0" w:colLast="0" w:name="_g8vqhob4fxw4" w:id="38"/>
+      <w:bookmarkEnd w:id="38"/>
       <w:r>
         <w:rPr>
           <w:b w:val="1"/>
@@ -10547,29 +10521,26 @@
           <w:szCs w:val="24"/>
           <w:rtl w:val="0"/>
         </w:rPr>
-        <w:t xml:space="preserve">Sequence Diagram for Use Case 6: Add Parking Levels</w:t>
+        <w:t xml:space="preserve">Sequence Diagram for Use Case 4: Payment Processing</w:t>
       </w:r>
     </w:p>
     <w:p>
       <w:pPr>
         <w:ind w:left="0" w:firstLine="0"/>
-        <w:rPr>
-          <w:sz w:val="40"/>
-          <w:szCs w:val="40"/>
-        </w:rPr>
+        <w:rPr/>
       </w:pPr>
       <w:r>
         <w:rPr/>
         <w:drawing>
           <wp:inline distB="114300" distT="114300" distL="114300" distR="114300">
-            <wp:extent cx="5486400" cy="4991100"/>
+            <wp:extent cx="5486400" cy="3225800"/>
             <wp:effectExtent b="0" l="0" r="0" t="0"/>
-            <wp:docPr id="1" name="image2.png"/>
+            <wp:docPr id="2" name="image7.png"/>
             <a:graphic>
               <a:graphicData uri="http://schemas.openxmlformats.org/drawingml/2006/picture">
                 <pic:pic>
                   <pic:nvPicPr>
-                    <pic:cNvPr id="0" name="image2.png"/>
+                    <pic:cNvPr id="0" name="image7.png"/>
                     <pic:cNvPicPr preferRelativeResize="0"/>
                   </pic:nvPicPr>
                   <pic:blipFill>
@@ -10582,7 +10553,7 @@
                   <pic:spPr>
                     <a:xfrm>
                       <a:off x="0" y="0"/>
-                      <a:ext cx="5486400" cy="4991100"/>
+                      <a:ext cx="5486400" cy="3225800"/>
                     </a:xfrm>
                     <a:prstGeom prst="rect"/>
                     <a:ln/>
@@ -10601,17 +10572,143 @@
     </w:p>
     <w:p>
       <w:pPr>
-        <w:pStyle w:val="Title"/>
-        <w:spacing w:after="120" w:before="480" w:line="240" w:lineRule="auto"/>
+        <w:pStyle w:val="Heading3"/>
+        <w:spacing w:after="0" w:before="0" w:lineRule="auto"/>
         <w:ind w:left="0" w:firstLine="0"/>
-        <w:jc w:val="center"/>
+        <w:rPr>
+          <w:b w:val="1"/>
+          <w:color w:val="000000"/>
+          <w:sz w:val="24"/>
+          <w:szCs w:val="24"/>
+        </w:rPr>
+      </w:pPr>
+      <w:bookmarkStart w:colFirst="0" w:colLast="0" w:name="_57i8ulgzpvei" w:id="39"/>
+      <w:bookmarkEnd w:id="39"/>
+      <w:r>
+        <w:rPr>
+          <w:b w:val="1"/>
+          <w:color w:val="000000"/>
+          <w:sz w:val="24"/>
+          <w:szCs w:val="24"/>
+          <w:rtl w:val="0"/>
+        </w:rPr>
+        <w:t xml:space="preserve">Sequence Diagram for Use Case 5: Automatic vs. Manual Payment Handling</w:t>
+      </w:r>
+    </w:p>
+    <w:p>
+      <w:pPr>
+        <w:ind w:left="0" w:firstLine="0"/>
+        <w:rPr/>
+      </w:pPr>
+      <w:r>
+        <w:rPr/>
+        <w:drawing>
+          <wp:inline distB="114300" distT="114300" distL="114300" distR="114300">
+            <wp:extent cx="5486400" cy="2844800"/>
+            <wp:effectExtent b="0" l="0" r="0" t="0"/>
+            <wp:docPr id="14" name="image15.png"/>
+            <a:graphic>
+              <a:graphicData uri="http://schemas.openxmlformats.org/drawingml/2006/picture">
+                <pic:pic>
+                  <pic:nvPicPr>
+                    <pic:cNvPr id="0" name="image15.png"/>
+                    <pic:cNvPicPr preferRelativeResize="0"/>
+                  </pic:nvPicPr>
+                  <pic:blipFill>
+                    <a:blip r:embed="rId25"/>
+                    <a:srcRect b="0" l="0" r="0" t="0"/>
+                    <a:stretch>
+                      <a:fillRect/>
+                    </a:stretch>
+                  </pic:blipFill>
+                  <pic:spPr>
+                    <a:xfrm>
+                      <a:off x="0" y="0"/>
+                      <a:ext cx="5486400" cy="2844800"/>
+                    </a:xfrm>
+                    <a:prstGeom prst="rect"/>
+                    <a:ln/>
+                  </pic:spPr>
+                </pic:pic>
+              </a:graphicData>
+            </a:graphic>
+          </wp:inline>
+        </w:drawing>
+      </w:r>
+      <w:r>
+        <w:rPr>
+          <w:rtl w:val="0"/>
+        </w:rPr>
+      </w:r>
+    </w:p>
+    <w:p>
+      <w:pPr>
+        <w:pStyle w:val="Heading3"/>
+        <w:spacing w:after="0" w:before="0" w:lineRule="auto"/>
+        <w:ind w:left="0" w:firstLine="0"/>
+        <w:rPr>
+          <w:b w:val="1"/>
+          <w:color w:val="000000"/>
+          <w:sz w:val="24"/>
+          <w:szCs w:val="24"/>
+        </w:rPr>
+      </w:pPr>
+      <w:bookmarkStart w:colFirst="0" w:colLast="0" w:name="_8xxrccay5tw" w:id="40"/>
+      <w:bookmarkEnd w:id="40"/>
+      <w:r>
+        <w:rPr>
+          <w:b w:val="1"/>
+          <w:color w:val="000000"/>
+          <w:sz w:val="24"/>
+          <w:szCs w:val="24"/>
+          <w:rtl w:val="0"/>
+        </w:rPr>
+        <w:t xml:space="preserve">Sequence Diagram for Use Case 6: Add Parking Levels</w:t>
+      </w:r>
+    </w:p>
+    <w:p>
+      <w:pPr>
+        <w:ind w:left="0" w:firstLine="0"/>
         <w:rPr>
           <w:sz w:val="40"/>
           <w:szCs w:val="40"/>
         </w:rPr>
       </w:pPr>
-      <w:bookmarkStart w:colFirst="0" w:colLast="0" w:name="_ng3nf918gsgc" w:id="41"/>
-      <w:bookmarkEnd w:id="41"/>
+      <w:r>
+        <w:rPr/>
+        <w:drawing>
+          <wp:inline distB="114300" distT="114300" distL="114300" distR="114300">
+            <wp:extent cx="5486400" cy="2349500"/>
+            <wp:effectExtent b="0" l="0" r="0" t="0"/>
+            <wp:docPr id="7" name="image11.png"/>
+            <a:graphic>
+              <a:graphicData uri="http://schemas.openxmlformats.org/drawingml/2006/picture">
+                <pic:pic>
+                  <pic:nvPicPr>
+                    <pic:cNvPr id="0" name="image11.png"/>
+                    <pic:cNvPicPr preferRelativeResize="0"/>
+                  </pic:nvPicPr>
+                  <pic:blipFill>
+                    <a:blip r:embed="rId26"/>
+                    <a:srcRect b="0" l="0" r="0" t="0"/>
+                    <a:stretch>
+                      <a:fillRect/>
+                    </a:stretch>
+                  </pic:blipFill>
+                  <pic:spPr>
+                    <a:xfrm>
+                      <a:off x="0" y="0"/>
+                      <a:ext cx="5486400" cy="2349500"/>
+                    </a:xfrm>
+                    <a:prstGeom prst="rect"/>
+                    <a:ln/>
+                  </pic:spPr>
+                </pic:pic>
+              </a:graphicData>
+            </a:graphic>
+          </wp:inline>
+        </w:drawing>
+      </w:r>
       <w:r>
         <w:rPr>
           <w:rtl w:val="0"/>
@@ -10680,8 +10777,8 @@
           <w:szCs w:val="36"/>
         </w:rPr>
       </w:pPr>
-      <w:bookmarkStart w:colFirst="0" w:colLast="0" w:name="_w0dchs3e9l74" w:id="42"/>
-      <w:bookmarkEnd w:id="42"/>
+      <w:bookmarkStart w:colFirst="0" w:colLast="0" w:name="_w0dchs3e9l74" w:id="41"/>
+      <w:bookmarkEnd w:id="41"/>
       <w:r>
         <w:rPr>
           <w:sz w:val="36"/>
@@ -10705,8 +10802,8 @@
         <w:ind w:left="0" w:firstLine="0"/>
         <w:rPr/>
       </w:pPr>
-      <w:bookmarkStart w:colFirst="0" w:colLast="0" w:name="_xfm3bpp5joon" w:id="43"/>
-      <w:bookmarkEnd w:id="43"/>
+      <w:bookmarkStart w:colFirst="0" w:colLast="0" w:name="_xfm3bpp5joon" w:id="42"/>
+      <w:bookmarkEnd w:id="42"/>
       <w:r>
         <w:pict>
           <v:rect style="width:0.0pt;height:1.5pt" o:hr="t" o:hrstd="t" o:hralign="center" fillcolor="#A0A0A0" stroked="f"/>
@@ -10730,8 +10827,8 @@
           <w:color w:val="000000"/>
         </w:rPr>
       </w:pPr>
-      <w:bookmarkStart w:colFirst="0" w:colLast="0" w:name="_ws05y23n9xup" w:id="44"/>
-      <w:bookmarkEnd w:id="44"/>
+      <w:bookmarkStart w:colFirst="0" w:colLast="0" w:name="_ws05y23n9xup" w:id="43"/>
+      <w:bookmarkEnd w:id="43"/>
       <w:r>
         <w:rPr>
           <w:color w:val="000000"/>
@@ -10777,7 +10874,14 @@
           <w:b w:val="0"/>
           <w:rtl w:val="0"/>
         </w:rPr>
-        <w:t xml:space="preserve">numAvailable: int – Tracks the number of available parking spaces in the garage</w:t>
+        <w:t xml:space="preserve">numAvailable</w:t>
+      </w:r>
+      <w:r>
+        <w:rPr>
+          <w:b w:val="0"/>
+          <w:rtl w:val="0"/>
+        </w:rPr>
+        <w:t xml:space="preserve">: int – Tracks the number of available parking spaces in the garage</w:t>
       </w:r>
     </w:p>
     <w:p>
@@ -11331,8 +11435,8 @@
           <w:color w:val="000000"/>
         </w:rPr>
       </w:pPr>
-      <w:bookmarkStart w:colFirst="0" w:colLast="0" w:name="_mtxjf3p7thur" w:id="45"/>
-      <w:bookmarkEnd w:id="45"/>
+      <w:bookmarkStart w:colFirst="0" w:colLast="0" w:name="_mtxjf3p7thur" w:id="44"/>
+      <w:bookmarkEnd w:id="44"/>
       <w:r>
         <w:rPr>
           <w:color w:val="000000"/>
@@ -11799,67 +11903,6 @@
           <w:rtl w:val="0"/>
         </w:rPr>
         <w:t xml:space="preserve">toString(): String – Returns a formatted string showing all level details and spaces</w:t>
-      </w:r>
-    </w:p>
-    <w:p>
-      <w:pPr>
-        <w:spacing w:line="240" w:lineRule="auto"/>
-        <w:ind w:left="0" w:firstLine="0"/>
-        <w:rPr>
-          <w:b w:val="0"/>
-        </w:rPr>
-      </w:pPr>
-      <w:r>
-        <w:pict>
-          <v:rect style="width:0.0pt;height:1.5pt" o:hr="t" o:hrstd="t" o:hralign="center" fillcolor="#A0A0A0" stroked="f"/>
-        </w:pict>
-      </w:r>
-      <w:r>
-        <w:rPr>
-          <w:rtl w:val="0"/>
-        </w:rPr>
-      </w:r>
-    </w:p>
-    <w:p>
-      <w:pPr>
-        <w:spacing w:line="240" w:lineRule="auto"/>
-        <w:ind w:left="0" w:firstLine="0"/>
-        <w:rPr>
-          <w:b w:val="0"/>
-        </w:rPr>
-      </w:pPr>
-      <w:r>
-        <w:rPr>
-          <w:rtl w:val="0"/>
-        </w:rPr>
-      </w:r>
-    </w:p>
-    <w:p>
-      <w:pPr>
-        <w:spacing w:line="240" w:lineRule="auto"/>
-        <w:ind w:left="0" w:firstLine="0"/>
-        <w:rPr>
-          <w:b w:val="0"/>
-        </w:rPr>
-      </w:pPr>
-      <w:r>
-        <w:rPr>
-          <w:rtl w:val="0"/>
-        </w:rPr>
-      </w:r>
-    </w:p>
-    <w:p>
-      <w:pPr>
-        <w:spacing w:line="240" w:lineRule="auto"/>
-        <w:ind w:left="0" w:firstLine="0"/>
-        <w:rPr>
-          <w:b w:val="0"/>
-        </w:rPr>
-      </w:pPr>
-      <w:r>
-        <w:rPr>
-          <w:rtl w:val="0"/>
-        </w:rPr>
       </w:r>
     </w:p>
     <w:p>
@@ -11893,8 +11936,8 @@
           <w:color w:val="000000"/>
         </w:rPr>
       </w:pPr>
-      <w:bookmarkStart w:colFirst="0" w:colLast="0" w:name="_uzgvotsu8gkl" w:id="46"/>
-      <w:bookmarkEnd w:id="46"/>
+      <w:bookmarkStart w:colFirst="0" w:colLast="0" w:name="_uzgvotsu8gkl" w:id="45"/>
+      <w:bookmarkEnd w:id="45"/>
       <w:r>
         <w:rPr>
           <w:color w:val="000000"/>
@@ -12240,8 +12283,8 @@
           <w:color w:val="000000"/>
         </w:rPr>
       </w:pPr>
-      <w:bookmarkStart w:colFirst="0" w:colLast="0" w:name="_scs6cpm9ippv" w:id="47"/>
-      <w:bookmarkEnd w:id="47"/>
+      <w:bookmarkStart w:colFirst="0" w:colLast="0" w:name="_scs6cpm9ippv" w:id="46"/>
+      <w:bookmarkEnd w:id="46"/>
       <w:r>
         <w:rPr>
           <w:color w:val="000000"/>
@@ -12333,7 +12376,21 @@
           <w:b w:val="0"/>
           <w:rtl w:val="0"/>
         </w:rPr>
-        <w:t xml:space="preserve">validateCapacity(numAvailable: int): void – Sets availability based on the number of open parking spaces</w:t>
+        <w:t xml:space="preserve">validateCapacity(</w:t>
+      </w:r>
+      <w:r>
+        <w:rPr>
+          <w:b w:val="0"/>
+          <w:rtl w:val="0"/>
+        </w:rPr>
+        <w:t xml:space="preserve">numAvailable</w:t>
+      </w:r>
+      <w:r>
+        <w:rPr>
+          <w:b w:val="0"/>
+          <w:rtl w:val="0"/>
+        </w:rPr>
+        <w:t xml:space="preserve">: int): void – Sets availability based on the number of open parking spaces</w:t>
       </w:r>
     </w:p>
     <w:p>
@@ -12387,8 +12444,8 @@
           <w:color w:val="000000"/>
         </w:rPr>
       </w:pPr>
-      <w:bookmarkStart w:colFirst="0" w:colLast="0" w:name="_ucq5ewld7g6h" w:id="48"/>
-      <w:bookmarkEnd w:id="48"/>
+      <w:bookmarkStart w:colFirst="0" w:colLast="0" w:name="_ucq5ewld7g6h" w:id="47"/>
+      <w:bookmarkEnd w:id="47"/>
       <w:r>
         <w:rPr>
           <w:color w:val="000000"/>
@@ -12793,8 +12850,8 @@
           <w:color w:val="000000"/>
         </w:rPr>
       </w:pPr>
-      <w:bookmarkStart w:colFirst="0" w:colLast="0" w:name="_vgxfx62k0tx" w:id="49"/>
-      <w:bookmarkEnd w:id="49"/>
+      <w:bookmarkStart w:colFirst="0" w:colLast="0" w:name="_vgxfx62k0tx" w:id="48"/>
+      <w:bookmarkEnd w:id="48"/>
       <w:r>
         <w:rPr>
           <w:color w:val="000000"/>
@@ -13633,8 +13690,8 @@
           <w:color w:val="000000"/>
         </w:rPr>
       </w:pPr>
-      <w:bookmarkStart w:colFirst="0" w:colLast="0" w:name="_k4zy2ovy924n" w:id="50"/>
-      <w:bookmarkEnd w:id="50"/>
+      <w:bookmarkStart w:colFirst="0" w:colLast="0" w:name="_k4zy2ovy924n" w:id="49"/>
+      <w:bookmarkEnd w:id="49"/>
       <w:r>
         <w:rPr>
           <w:color w:val="000000"/>
@@ -14048,8 +14105,8 @@
           <w:color w:val="000000"/>
         </w:rPr>
       </w:pPr>
-      <w:bookmarkStart w:colFirst="0" w:colLast="0" w:name="_6dw1dlfxxmmy" w:id="51"/>
-      <w:bookmarkEnd w:id="51"/>
+      <w:bookmarkStart w:colFirst="0" w:colLast="0" w:name="_6dw1dlfxxmmy" w:id="50"/>
+      <w:bookmarkEnd w:id="50"/>
       <w:r>
         <w:pict>
           <v:rect style="width:0.0pt;height:1.5pt" o:hr="t" o:hrstd="t" o:hralign="center" fillcolor="#A0A0A0" stroked="f"/>
@@ -14073,8 +14130,8 @@
           <w:color w:val="000000"/>
         </w:rPr>
       </w:pPr>
-      <w:bookmarkStart w:colFirst="0" w:colLast="0" w:name="_dlc9u9il23wx" w:id="52"/>
-      <w:bookmarkEnd w:id="52"/>
+      <w:bookmarkStart w:colFirst="0" w:colLast="0" w:name="_dlc9u9il23wx" w:id="51"/>
+      <w:bookmarkEnd w:id="51"/>
       <w:r>
         <w:rPr>
           <w:color w:val="000000"/>
@@ -14198,8 +14255,8 @@
         <w:ind w:left="0" w:firstLine="0"/>
         <w:rPr/>
       </w:pPr>
-      <w:bookmarkStart w:colFirst="0" w:colLast="0" w:name="_jkszdkkvd5x6" w:id="53"/>
-      <w:bookmarkEnd w:id="53"/>
+      <w:bookmarkStart w:colFirst="0" w:colLast="0" w:name="_jkszdkkvd5x6" w:id="52"/>
+      <w:bookmarkEnd w:id="52"/>
       <w:r>
         <w:pict>
           <v:rect style="width:0.0pt;height:1.5pt" o:hr="t" o:hrstd="t" o:hralign="center" fillcolor="#A0A0A0" stroked="f"/>
@@ -14223,8 +14280,8 @@
           <w:color w:val="000000"/>
         </w:rPr>
       </w:pPr>
-      <w:bookmarkStart w:colFirst="0" w:colLast="0" w:name="_k08pizpl8oau" w:id="54"/>
-      <w:bookmarkEnd w:id="54"/>
+      <w:bookmarkStart w:colFirst="0" w:colLast="0" w:name="_k08pizpl8oau" w:id="53"/>
+      <w:bookmarkEnd w:id="53"/>
       <w:r>
         <w:rPr>
           <w:color w:val="000000"/>
@@ -14630,8 +14687,8 @@
           <w:color w:val="000000"/>
         </w:rPr>
       </w:pPr>
-      <w:bookmarkStart w:colFirst="0" w:colLast="0" w:name="_8xu4di64kya7" w:id="55"/>
-      <w:bookmarkEnd w:id="55"/>
+      <w:bookmarkStart w:colFirst="0" w:colLast="0" w:name="_8xu4di64kya7" w:id="54"/>
+      <w:bookmarkEnd w:id="54"/>
       <w:r>
         <w:rPr>
           <w:color w:val="000000"/>
@@ -15021,8 +15078,8 @@
           <w:color w:val="000000"/>
         </w:rPr>
       </w:pPr>
-      <w:bookmarkStart w:colFirst="0" w:colLast="0" w:name="_7dc2bs4t29e0" w:id="56"/>
-      <w:bookmarkEnd w:id="56"/>
+      <w:bookmarkStart w:colFirst="0" w:colLast="0" w:name="_7dc2bs4t29e0" w:id="55"/>
+      <w:bookmarkEnd w:id="55"/>
       <w:r>
         <w:rPr>
           <w:color w:val="000000"/>
@@ -15325,8 +15382,8 @@
           <w:color w:val="000000"/>
         </w:rPr>
       </w:pPr>
-      <w:bookmarkStart w:colFirst="0" w:colLast="0" w:name="_arqatyf5rcnx" w:id="57"/>
-      <w:bookmarkEnd w:id="57"/>
+      <w:bookmarkStart w:colFirst="0" w:colLast="0" w:name="_arqatyf5rcnx" w:id="56"/>
+      <w:bookmarkEnd w:id="56"/>
       <w:r>
         <w:rPr>
           <w:color w:val="000000"/>
@@ -15626,8 +15683,8 @@
           <w:color w:val="000000"/>
         </w:rPr>
       </w:pPr>
-      <w:bookmarkStart w:colFirst="0" w:colLast="0" w:name="_lsc7pjs4adkv" w:id="58"/>
-      <w:bookmarkEnd w:id="58"/>
+      <w:bookmarkStart w:colFirst="0" w:colLast="0" w:name="_lsc7pjs4adkv" w:id="57"/>
+      <w:bookmarkEnd w:id="57"/>
       <w:r>
         <w:rPr>
           <w:rtl w:val="0"/>
@@ -15645,8 +15702,8 @@
           <w:color w:val="000000"/>
         </w:rPr>
       </w:pPr>
-      <w:bookmarkStart w:colFirst="0" w:colLast="0" w:name="_9gpfsc4fpp8w" w:id="59"/>
-      <w:bookmarkEnd w:id="59"/>
+      <w:bookmarkStart w:colFirst="0" w:colLast="0" w:name="_9gpfsc4fpp8w" w:id="58"/>
+      <w:bookmarkEnd w:id="58"/>
       <w:r>
         <w:pict>
           <v:rect style="width:0.0pt;height:1.5pt" o:hr="t" o:hrstd="t" o:hralign="center" fillcolor="#A0A0A0" stroked="f"/>
@@ -15669,8 +15726,8 @@
           <w:color w:val="000000"/>
         </w:rPr>
       </w:pPr>
-      <w:bookmarkStart w:colFirst="0" w:colLast="0" w:name="_c3notclzi5eb" w:id="60"/>
-      <w:bookmarkEnd w:id="60"/>
+      <w:bookmarkStart w:colFirst="0" w:colLast="0" w:name="_c3notclzi5eb" w:id="59"/>
+      <w:bookmarkEnd w:id="59"/>
       <w:r>
         <w:rPr>
           <w:color w:val="000000"/>
@@ -16136,8 +16193,8 @@
           <w:color w:val="000000"/>
         </w:rPr>
       </w:pPr>
-      <w:bookmarkStart w:colFirst="0" w:colLast="0" w:name="_farhiouiet76" w:id="61"/>
-      <w:bookmarkEnd w:id="61"/>
+      <w:bookmarkStart w:colFirst="0" w:colLast="0" w:name="_farhiouiet76" w:id="60"/>
+      <w:bookmarkEnd w:id="60"/>
       <w:r>
         <w:rPr>
           <w:color w:val="000000"/>
@@ -16291,8 +16348,8 @@
           <w:color w:val="000000"/>
         </w:rPr>
       </w:pPr>
-      <w:bookmarkStart w:colFirst="0" w:colLast="0" w:name="_a211n41k6du5" w:id="62"/>
-      <w:bookmarkEnd w:id="62"/>
+      <w:bookmarkStart w:colFirst="0" w:colLast="0" w:name="_a211n41k6du5" w:id="61"/>
+      <w:bookmarkEnd w:id="61"/>
       <w:r>
         <w:rPr>
           <w:color w:val="000000"/>
@@ -16406,8 +16463,8 @@
           <w:color w:val="000000"/>
         </w:rPr>
       </w:pPr>
-      <w:bookmarkStart w:colFirst="0" w:colLast="0" w:name="_hqs06cb4qbof" w:id="63"/>
-      <w:bookmarkEnd w:id="63"/>
+      <w:bookmarkStart w:colFirst="0" w:colLast="0" w:name="_hqs06cb4qbof" w:id="62"/>
+      <w:bookmarkEnd w:id="62"/>
       <w:r>
         <w:rPr>
           <w:color w:val="000000"/>
@@ -16541,8 +16598,8 @@
           <w:color w:val="000000"/>
         </w:rPr>
       </w:pPr>
-      <w:bookmarkStart w:colFirst="0" w:colLast="0" w:name="_j2of8z5nscj0" w:id="64"/>
-      <w:bookmarkEnd w:id="64"/>
+      <w:bookmarkStart w:colFirst="0" w:colLast="0" w:name="_j2of8z5nscj0" w:id="63"/>
+      <w:bookmarkEnd w:id="63"/>
       <w:r>
         <w:rPr>
           <w:color w:val="000000"/>
@@ -16736,8 +16793,8 @@
           <w:color w:val="000000"/>
         </w:rPr>
       </w:pPr>
-      <w:bookmarkStart w:colFirst="0" w:colLast="0" w:name="_5jkt1a99zncd" w:id="65"/>
-      <w:bookmarkEnd w:id="65"/>
+      <w:bookmarkStart w:colFirst="0" w:colLast="0" w:name="_5jkt1a99zncd" w:id="64"/>
+      <w:bookmarkEnd w:id="64"/>
       <w:r>
         <w:rPr>
           <w:color w:val="000000"/>
@@ -16851,8 +16908,8 @@
           <w:color w:val="000000"/>
         </w:rPr>
       </w:pPr>
-      <w:bookmarkStart w:colFirst="0" w:colLast="0" w:name="_x50cspxd255x" w:id="66"/>
-      <w:bookmarkEnd w:id="66"/>
+      <w:bookmarkStart w:colFirst="0" w:colLast="0" w:name="_x50cspxd255x" w:id="65"/>
+      <w:bookmarkEnd w:id="65"/>
       <w:r>
         <w:rPr>
           <w:color w:val="000000"/>
@@ -16966,8 +17023,8 @@
           <w:color w:val="000000"/>
         </w:rPr>
       </w:pPr>
-      <w:bookmarkStart w:colFirst="0" w:colLast="0" w:name="_2c9899skd9u5" w:id="67"/>
-      <w:bookmarkEnd w:id="67"/>
+      <w:bookmarkStart w:colFirst="0" w:colLast="0" w:name="_2c9899skd9u5" w:id="66"/>
+      <w:bookmarkEnd w:id="66"/>
       <w:r>
         <w:rPr>
           <w:color w:val="000000"/>
@@ -17175,8 +17232,8 @@
           <w:color w:val="000000"/>
         </w:rPr>
       </w:pPr>
-      <w:bookmarkStart w:colFirst="0" w:colLast="0" w:name="_tpfrg53aqh66" w:id="68"/>
-      <w:bookmarkEnd w:id="68"/>
+      <w:bookmarkStart w:colFirst="0" w:colLast="0" w:name="_tpfrg53aqh66" w:id="67"/>
+      <w:bookmarkEnd w:id="67"/>
       <w:r>
         <w:rPr>
           <w:color w:val="000000"/>
@@ -17310,8 +17367,8 @@
           <w:color w:val="000000"/>
         </w:rPr>
       </w:pPr>
-      <w:bookmarkStart w:colFirst="0" w:colLast="0" w:name="_aqd3ndb9g0c3" w:id="69"/>
-      <w:bookmarkEnd w:id="69"/>
+      <w:bookmarkStart w:colFirst="0" w:colLast="0" w:name="_aqd3ndb9g0c3" w:id="68"/>
+      <w:bookmarkEnd w:id="68"/>
       <w:r>
         <w:rPr>
           <w:color w:val="000000"/>
@@ -17781,8 +17838,8 @@
           <w:color w:val="000000"/>
         </w:rPr>
       </w:pPr>
-      <w:bookmarkStart w:colFirst="0" w:colLast="0" w:name="_9ojtcaqlbof0" w:id="70"/>
-      <w:bookmarkEnd w:id="70"/>
+      <w:bookmarkStart w:colFirst="0" w:colLast="0" w:name="_9ojtcaqlbof0" w:id="69"/>
+      <w:bookmarkEnd w:id="69"/>
       <w:r>
         <w:rPr>
           <w:color w:val="000000"/>
@@ -18142,8 +18199,8 @@
           <w:color w:val="000000"/>
         </w:rPr>
       </w:pPr>
-      <w:bookmarkStart w:colFirst="0" w:colLast="0" w:name="_qqb6cnpx62r0" w:id="71"/>
-      <w:bookmarkEnd w:id="71"/>
+      <w:bookmarkStart w:colFirst="0" w:colLast="0" w:name="_qqb6cnpx62r0" w:id="70"/>
+      <w:bookmarkEnd w:id="70"/>
       <w:r>
         <w:rPr>
           <w:color w:val="000000"/>
@@ -18357,8 +18414,8 @@
           <w:color w:val="000000"/>
         </w:rPr>
       </w:pPr>
-      <w:bookmarkStart w:colFirst="0" w:colLast="0" w:name="_a6dlm2h8vqch" w:id="72"/>
-      <w:bookmarkEnd w:id="72"/>
+      <w:bookmarkStart w:colFirst="0" w:colLast="0" w:name="_a6dlm2h8vqch" w:id="71"/>
+      <w:bookmarkEnd w:id="71"/>
       <w:r>
         <w:rPr>
           <w:color w:val="000000"/>
@@ -18612,8 +18669,8 @@
           <w:color w:val="000000"/>
         </w:rPr>
       </w:pPr>
-      <w:bookmarkStart w:colFirst="0" w:colLast="0" w:name="_7sywug4avjfq" w:id="73"/>
-      <w:bookmarkEnd w:id="73"/>
+      <w:bookmarkStart w:colFirst="0" w:colLast="0" w:name="_7sywug4avjfq" w:id="72"/>
+      <w:bookmarkEnd w:id="72"/>
       <w:r>
         <w:rPr>
           <w:color w:val="000000"/>
@@ -18927,8 +18984,8 @@
           <w:color w:val="000000"/>
         </w:rPr>
       </w:pPr>
-      <w:bookmarkStart w:colFirst="0" w:colLast="0" w:name="_piuwb45qi16c" w:id="74"/>
-      <w:bookmarkEnd w:id="74"/>
+      <w:bookmarkStart w:colFirst="0" w:colLast="0" w:name="_piuwb45qi16c" w:id="73"/>
+      <w:bookmarkEnd w:id="73"/>
       <w:r>
         <w:rPr>
           <w:color w:val="000000"/>
@@ -19082,8 +19139,8 @@
           <w:color w:val="000000"/>
         </w:rPr>
       </w:pPr>
-      <w:bookmarkStart w:colFirst="0" w:colLast="0" w:name="_4c11ifhcbg36" w:id="75"/>
-      <w:bookmarkEnd w:id="75"/>
+      <w:bookmarkStart w:colFirst="0" w:colLast="0" w:name="_4c11ifhcbg36" w:id="74"/>
+      <w:bookmarkEnd w:id="74"/>
       <w:r>
         <w:rPr>
           <w:color w:val="000000"/>
@@ -19375,8 +19432,8 @@
           <w:color w:val="000000"/>
         </w:rPr>
       </w:pPr>
-      <w:bookmarkStart w:colFirst="0" w:colLast="0" w:name="_ph3to8xoz6y6" w:id="76"/>
-      <w:bookmarkEnd w:id="76"/>
+      <w:bookmarkStart w:colFirst="0" w:colLast="0" w:name="_ph3to8xoz6y6" w:id="75"/>
+      <w:bookmarkEnd w:id="75"/>
       <w:r>
         <w:rPr>
           <w:color w:val="000000"/>
@@ -19604,8 +19661,8 @@
           <w:color w:val="000000"/>
         </w:rPr>
       </w:pPr>
-      <w:bookmarkStart w:colFirst="0" w:colLast="0" w:name="_nazwo2mlaolk" w:id="77"/>
-      <w:bookmarkEnd w:id="77"/>
+      <w:bookmarkStart w:colFirst="0" w:colLast="0" w:name="_nazwo2mlaolk" w:id="76"/>
+      <w:bookmarkEnd w:id="76"/>
       <w:r>
         <w:rPr>
           <w:color w:val="000000"/>
@@ -19799,8 +19856,8 @@
           <w:color w:val="000000"/>
         </w:rPr>
       </w:pPr>
-      <w:bookmarkStart w:colFirst="0" w:colLast="0" w:name="_3rhbdp515r8n" w:id="78"/>
-      <w:bookmarkEnd w:id="78"/>
+      <w:bookmarkStart w:colFirst="0" w:colLast="0" w:name="_3rhbdp515r8n" w:id="77"/>
+      <w:bookmarkEnd w:id="77"/>
       <w:r>
         <w:rPr>
           <w:color w:val="000000"/>
@@ -19954,8 +20011,8 @@
           <w:color w:val="000000"/>
         </w:rPr>
       </w:pPr>
-      <w:bookmarkStart w:colFirst="0" w:colLast="0" w:name="_8hn7efrduhds" w:id="79"/>
-      <w:bookmarkEnd w:id="79"/>
+      <w:bookmarkStart w:colFirst="0" w:colLast="0" w:name="_8hn7efrduhds" w:id="78"/>
+      <w:bookmarkEnd w:id="78"/>
       <w:r>
         <w:rPr>
           <w:color w:val="000000"/>
@@ -20129,8 +20186,8 @@
           <w:color w:val="000000"/>
         </w:rPr>
       </w:pPr>
-      <w:bookmarkStart w:colFirst="0" w:colLast="0" w:name="_nd41zxxl3k88" w:id="80"/>
-      <w:bookmarkEnd w:id="80"/>
+      <w:bookmarkStart w:colFirst="0" w:colLast="0" w:name="_nd41zxxl3k88" w:id="79"/>
+      <w:bookmarkEnd w:id="79"/>
       <w:r>
         <w:rPr>
           <w:color w:val="000000"/>
@@ -20284,8 +20341,8 @@
           <w:color w:val="000000"/>
         </w:rPr>
       </w:pPr>
-      <w:bookmarkStart w:colFirst="0" w:colLast="0" w:name="_a5djcycd6grb" w:id="81"/>
-      <w:bookmarkEnd w:id="81"/>
+      <w:bookmarkStart w:colFirst="0" w:colLast="0" w:name="_a5djcycd6grb" w:id="80"/>
+      <w:bookmarkEnd w:id="80"/>
       <w:r>
         <w:rPr>
           <w:color w:val="000000"/>
@@ -20439,8 +20496,8 @@
           <w:color w:val="000000"/>
         </w:rPr>
       </w:pPr>
-      <w:bookmarkStart w:colFirst="0" w:colLast="0" w:name="_mv1kdat8urs6" w:id="82"/>
-      <w:bookmarkEnd w:id="82"/>
+      <w:bookmarkStart w:colFirst="0" w:colLast="0" w:name="_mv1kdat8urs6" w:id="81"/>
+      <w:bookmarkEnd w:id="81"/>
       <w:r>
         <w:rPr>
           <w:color w:val="000000"/>
@@ -20574,8 +20631,8 @@
           <w:color w:val="000000"/>
         </w:rPr>
       </w:pPr>
-      <w:bookmarkStart w:colFirst="0" w:colLast="0" w:name="_fafae7y78vfv" w:id="83"/>
-      <w:bookmarkEnd w:id="83"/>
+      <w:bookmarkStart w:colFirst="0" w:colLast="0" w:name="_fafae7y78vfv" w:id="82"/>
+      <w:bookmarkEnd w:id="82"/>
       <w:r>
         <w:rPr>
           <w:color w:val="000000"/>
@@ -20720,7 +20777,7 @@
       </w:r>
     </w:p>
     <w:sectPr>
-      <w:footerReference r:id="rId25" w:type="default"/>
+      <w:footerReference r:id="rId27" w:type="default"/>
       <w:type w:val="continuous"/>
       <w:pgSz w:h="15840" w:w="12240" w:orient="portrait"/>
       <w:pgMar w:bottom="1800" w:top="1440" w:left="1800" w:right="1800" w:header="720" w:footer="1080"/>

</xml_diff>